<commit_message>
Unit 4 day 5-6
</commit_message>
<xml_diff>
--- a/Unit4 days 5-6.docx
+++ b/Unit4 days 5-6.docx
@@ -5,6 +5,24 @@
     <w:p>
       <w:pPr>
         <w:spacing w:after="240"/>
+        <w:rPr>
+          <w:rFonts w:ascii="Arial" w:hAnsi="Arial" w:cs="Arial"/>
+          <w:sz w:val="28"/>
+        </w:rPr>
+      </w:pPr>
+      <w:r>
+        <w:rPr>
+          <w:rFonts w:ascii="Arial" w:hAnsi="Arial" w:cs="Arial"/>
+          <w:sz w:val="28"/>
+        </w:rPr>
+        <w:t>Unit 4</w:t>
+      </w:r>
+      <w:bookmarkStart w:id="0" w:name="_GoBack"/>
+      <w:bookmarkEnd w:id="0"/>
+    </w:p>
+    <w:p>
+      <w:pPr>
+        <w:spacing w:after="240"/>
       </w:pPr>
       <w:r>
         <w:rPr>
@@ -2162,16 +2180,7 @@
           <w:rFonts w:ascii="Arial" w:hAnsi="Arial" w:cs="Arial"/>
           <w:sz w:val="28"/>
         </w:rPr>
-        <w:t>) is in the exact middle of the s</w:t>
-      </w:r>
-      <w:bookmarkStart w:id="0" w:name="_GoBack"/>
-      <w:bookmarkEnd w:id="0"/>
-      <w:r>
-        <w:rPr>
-          <w:rFonts w:ascii="Arial" w:hAnsi="Arial" w:cs="Arial"/>
-          <w:sz w:val="28"/>
-        </w:rPr>
-        <w:t>tage.</w:t>
+        <w:t>) is in the exact middle of the stage.</w:t>
       </w:r>
     </w:p>
     <w:p>
@@ -2413,7 +2422,7 @@
   <w:style w:type="paragraph" w:default="1" w:styleId="Normal">
     <w:name w:val="Normal"/>
     <w:qFormat/>
-    <w:rsid w:val="0017414C"/>
+    <w:rsid w:val="000A06A7"/>
     <w:rPr>
       <w:rFonts w:eastAsiaTheme="minorEastAsia"/>
     </w:rPr>
@@ -2607,7 +2616,7 @@
   <w:style w:type="paragraph" w:default="1" w:styleId="Normal">
     <w:name w:val="Normal"/>
     <w:qFormat/>
-    <w:rsid w:val="0017414C"/>
+    <w:rsid w:val="000A06A7"/>
     <w:rPr>
       <w:rFonts w:eastAsiaTheme="minorEastAsia"/>
     </w:rPr>

</xml_diff>